<commit_message>
Update EXERCICE 3 Méthode Merise Complète.docx
</commit_message>
<xml_diff>
--- a/DOSSIER_06_BASE_DE_DONNEES/FRANCK Exercices MCD/Exercice 3/EXERCICE 3 Méthode Merise Complète.docx
+++ b/DOSSIER_06_BASE_DE_DONNEES/FRANCK Exercices MCD/Exercice 3/EXERCICE 3 Méthode Merise Complète.docx
@@ -625,44 +625,88 @@
       </w:r>
     </w:p>
     <w:p>
-      <w:r>
+      <w:pPr>
+        <w:rPr>
+          <w:color w:val="EEECE1" w:themeColor="background2"/>
+        </w:rPr>
+      </w:pPr>
+      <w:r>
+        <w:rPr>
+          <w:color w:val="EEECE1" w:themeColor="background2"/>
+        </w:rPr>
         <w:t xml:space="preserve">Un </w:t>
       </w:r>
       <w:r>
+        <w:rPr>
+          <w:color w:val="EEECE1" w:themeColor="background2"/>
+        </w:rPr>
         <w:t xml:space="preserve">type </w:t>
       </w:r>
       <w:r>
+        <w:rPr>
+          <w:color w:val="EEECE1" w:themeColor="background2"/>
+        </w:rPr>
         <w:t xml:space="preserve">test </w:t>
       </w:r>
       <w:r>
+        <w:rPr>
+          <w:color w:val="EEECE1" w:themeColor="background2"/>
+        </w:rPr>
         <w:t>concerne</w:t>
       </w:r>
       <w:r>
+        <w:rPr>
+          <w:color w:val="EEECE1" w:themeColor="background2"/>
+        </w:rPr>
         <w:t xml:space="preserve"> une </w:t>
       </w:r>
       <w:r>
+        <w:rPr>
+          <w:color w:val="EEECE1" w:themeColor="background2"/>
+        </w:rPr>
         <w:t>et</w:t>
       </w:r>
       <w:r>
+        <w:rPr>
+          <w:color w:val="EEECE1" w:themeColor="background2"/>
+        </w:rPr>
         <w:t xml:space="preserve"> </w:t>
       </w:r>
       <w:r>
+        <w:rPr>
+          <w:color w:val="EEECE1" w:themeColor="background2"/>
+        </w:rPr>
         <w:t>une</w:t>
       </w:r>
       <w:r>
+        <w:rPr>
+          <w:color w:val="EEECE1" w:themeColor="background2"/>
+        </w:rPr>
         <w:t xml:space="preserve"> </w:t>
       </w:r>
       <w:r>
+        <w:rPr>
+          <w:color w:val="EEECE1" w:themeColor="background2"/>
+        </w:rPr>
         <w:t xml:space="preserve">seule </w:t>
       </w:r>
       <w:r>
+        <w:rPr>
+          <w:color w:val="EEECE1" w:themeColor="background2"/>
+        </w:rPr>
         <w:t>date</w:t>
       </w:r>
       <w:r>
+        <w:rPr>
+          <w:color w:val="EEECE1" w:themeColor="background2"/>
+        </w:rPr>
         <w:br/>
         <w:t xml:space="preserve">Une date concerne </w:t>
       </w:r>
       <w:r>
+        <w:rPr>
+          <w:color w:val="EEECE1" w:themeColor="background2"/>
+        </w:rPr>
         <w:t>un ou plusieurs types de tests</w:t>
       </w:r>
     </w:p>
@@ -701,195 +745,17 @@
       <w:r>
         <w:br/>
       </w:r>
-      <w:r>
+    </w:p>
+    <w:p>
+      <w:pPr>
         <w:rPr>
           <w:color w:val="365F91" w:themeColor="accent1" w:themeShade="BF"/>
           <w:sz w:val="36"/>
           <w:szCs w:val="36"/>
           <w:u w:val="single"/>
         </w:rPr>
-        <w:t>DEPENDANCES FONCTIONNELLES :</w:t>
-      </w:r>
-    </w:p>
-    <w:p>
-      <w:pPr>
-        <w:rPr>
-          <w:u w:val="single"/>
-        </w:rPr>
       </w:pPr>
-      <w:r>
-        <w:rPr>
-          <w:u w:val="single"/>
-        </w:rPr>
-        <w:t>Dépendances fonctionnelles simples :</w:t>
-      </w:r>
-    </w:p>
-    <w:p>
-      <w:r>
-        <w:t xml:space="preserve">Materiel_code </w:t>
-      </w:r>
-      <w:r>
-        <w:sym w:font="Wingdings" w:char="F0E0"/>
-      </w:r>
-      <w:r>
-        <w:t xml:space="preserve"> </w:t>
-      </w:r>
-      <w:r>
-        <w:t>M</w:t>
-      </w:r>
-      <w:r>
-        <w:t>ateriel_libelle</w:t>
-      </w:r>
-    </w:p>
-    <w:p>
-      <w:r>
-        <w:t xml:space="preserve">Marque_code </w:t>
-      </w:r>
-      <w:r>
-        <w:sym w:font="Wingdings" w:char="F0E0"/>
-      </w:r>
-      <w:r>
-        <w:t xml:space="preserve"> </w:t>
-      </w:r>
-      <w:r>
-        <w:t>Marque_libelle</w:t>
-      </w:r>
-    </w:p>
-    <w:p>
-      <w:pPr>
-        <w:rPr>
-          <w:lang w:val="en-US"/>
-        </w:rPr>
-      </w:pPr>
-      <w:r>
-        <w:rPr>
-          <w:lang w:val="en-US"/>
-        </w:rPr>
-        <w:t>Test_</w:t>
-      </w:r>
-      <w:r>
-        <w:rPr>
-          <w:lang w:val="en-US"/>
-        </w:rPr>
-        <w:t>type_</w:t>
-      </w:r>
-      <w:r>
-        <w:rPr>
-          <w:lang w:val="en-US"/>
-        </w:rPr>
-        <w:t xml:space="preserve">code </w:t>
-      </w:r>
-      <w:r>
-        <w:sym w:font="Wingdings" w:char="F0E0"/>
-      </w:r>
-      <w:r>
-        <w:rPr>
-          <w:lang w:val="en-US"/>
-        </w:rPr>
-        <w:t xml:space="preserve"> Test_</w:t>
-      </w:r>
-      <w:r>
-        <w:rPr>
-          <w:lang w:val="en-US"/>
-        </w:rPr>
-        <w:t>type_</w:t>
-      </w:r>
-      <w:r>
-        <w:rPr>
-          <w:lang w:val="en-US"/>
-        </w:rPr>
-        <w:t xml:space="preserve">libelle </w:t>
-      </w:r>
-    </w:p>
-    <w:p>
-      <w:pPr>
-        <w:rPr>
-          <w:u w:val="single"/>
-          <w:lang w:val="en-US"/>
-        </w:rPr>
-      </w:pPr>
-    </w:p>
-    <w:p>
-      <w:pPr>
-        <w:rPr>
-          <w:u w:val="single"/>
-          <w:lang w:val="en-US"/>
-        </w:rPr>
-      </w:pPr>
-      <w:r>
-        <w:rPr>
-          <w:u w:val="single"/>
-          <w:lang w:val="en-US"/>
-        </w:rPr>
-        <w:lastRenderedPageBreak/>
-        <w:t xml:space="preserve">Dépendances </w:t>
-      </w:r>
-      <w:r>
-        <w:rPr>
-          <w:u w:val="single"/>
-          <w:lang w:val="en-US"/>
-        </w:rPr>
-        <w:t>fonctionnelles compos</w:t>
-      </w:r>
-      <w:r>
-        <w:rPr>
-          <w:u w:val="single"/>
-          <w:lang w:val="en-US"/>
-        </w:rPr>
-        <w:t>é</w:t>
-      </w:r>
-      <w:r>
-        <w:rPr>
-          <w:u w:val="single"/>
-          <w:lang w:val="en-US"/>
-        </w:rPr>
-        <w:t>es :</w:t>
-      </w:r>
-    </w:p>
-    <w:p>
-      <w:pPr>
-        <w:rPr>
-          <w:lang w:val="en-US"/>
-        </w:rPr>
-      </w:pPr>
-      <w:r>
-        <w:rPr>
-          <w:lang w:val="en-US"/>
-        </w:rPr>
-        <w:t>Test_</w:t>
-      </w:r>
-      <w:r>
-        <w:rPr>
-          <w:lang w:val="en-US"/>
-        </w:rPr>
-        <w:t>type_</w:t>
-      </w:r>
-      <w:r>
-        <w:rPr>
-          <w:lang w:val="en-US"/>
-        </w:rPr>
-        <w:t>code, Test_date</w:t>
-      </w:r>
-      <w:r>
-        <w:rPr>
-          <w:lang w:val="en-US"/>
-        </w:rPr>
-        <w:t xml:space="preserve"> </w:t>
-      </w:r>
-      <w:r>
-        <w:rPr>
-          <w:lang w:val="en-US"/>
-        </w:rPr>
-        <w:sym w:font="Wingdings" w:char="F0E0"/>
-      </w:r>
-      <w:r>
-        <w:rPr>
-          <w:lang w:val="en-US"/>
-        </w:rPr>
-        <w:t xml:space="preserve"> Test_resultat</w:t>
-      </w:r>
-    </w:p>
-    <w:p/>
+    </w:p>
     <w:p>
       <w:pPr>
         <w:rPr>
@@ -899,17 +765,275 @@
           <w:u w:val="single"/>
         </w:rPr>
       </w:pPr>
-      <w:r>
+    </w:p>
+    <w:p>
+      <w:pPr>
         <w:rPr>
           <w:color w:val="365F91" w:themeColor="accent1" w:themeShade="BF"/>
           <w:sz w:val="36"/>
           <w:szCs w:val="36"/>
           <w:u w:val="single"/>
         </w:rPr>
+      </w:pPr>
+    </w:p>
+    <w:p>
+      <w:pPr>
+        <w:rPr>
+          <w:color w:val="365F91" w:themeColor="accent1" w:themeShade="BF"/>
+          <w:sz w:val="36"/>
+          <w:szCs w:val="36"/>
+          <w:u w:val="single"/>
+        </w:rPr>
+      </w:pPr>
+    </w:p>
+    <w:p>
+      <w:pPr>
+        <w:rPr>
+          <w:color w:val="365F91" w:themeColor="accent1" w:themeShade="BF"/>
+          <w:sz w:val="36"/>
+          <w:szCs w:val="36"/>
+          <w:u w:val="single"/>
+        </w:rPr>
+      </w:pPr>
+      <w:r>
+        <w:rPr>
+          <w:color w:val="365F91" w:themeColor="accent1" w:themeShade="BF"/>
+          <w:sz w:val="36"/>
+          <w:szCs w:val="36"/>
+          <w:u w:val="single"/>
+        </w:rPr>
+        <w:lastRenderedPageBreak/>
+        <w:t>DEPENDANCES FONCTIONNELLES :</w:t>
+      </w:r>
+    </w:p>
+    <w:p>
+      <w:pPr>
+        <w:rPr>
+          <w:u w:val="single"/>
+        </w:rPr>
+      </w:pPr>
+      <w:r>
+        <w:rPr>
+          <w:u w:val="single"/>
+        </w:rPr>
+        <w:t>Dépendances fonctionnelles simples :</w:t>
+      </w:r>
+    </w:p>
+    <w:p>
+      <w:r>
+        <w:t xml:space="preserve">Materiel_code </w:t>
+      </w:r>
+      <w:r>
+        <w:sym w:font="Wingdings" w:char="F0E0"/>
+      </w:r>
+      <w:r>
+        <w:t xml:space="preserve"> </w:t>
+      </w:r>
+      <w:r>
+        <w:t>M</w:t>
+      </w:r>
+      <w:r>
+        <w:t>ateriel_libelle</w:t>
+      </w:r>
+    </w:p>
+    <w:p>
+      <w:r>
+        <w:t xml:space="preserve">Marque_code </w:t>
+      </w:r>
+      <w:r>
+        <w:sym w:font="Wingdings" w:char="F0E0"/>
+      </w:r>
+      <w:r>
+        <w:t xml:space="preserve"> </w:t>
+      </w:r>
+      <w:r>
+        <w:t>Marque_libelle</w:t>
+      </w:r>
+    </w:p>
+    <w:p>
+      <w:r>
+        <w:t>Test_</w:t>
+      </w:r>
+      <w:r>
+        <w:t>type_</w:t>
+      </w:r>
+      <w:r>
+        <w:t xml:space="preserve">code </w:t>
+      </w:r>
+      <w:r>
+        <w:sym w:font="Wingdings" w:char="F0E0"/>
+      </w:r>
+      <w:r>
+        <w:t xml:space="preserve"> Test_</w:t>
+      </w:r>
+      <w:r>
+        <w:t>type_</w:t>
+      </w:r>
+      <w:r>
+        <w:t xml:space="preserve">libelle </w:t>
+      </w:r>
+    </w:p>
+    <w:p>
+      <w:pPr>
+        <w:rPr>
+          <w:u w:val="single"/>
+        </w:rPr>
+      </w:pPr>
+    </w:p>
+    <w:p>
+      <w:pPr>
+        <w:rPr>
+          <w:u w:val="single"/>
+        </w:rPr>
+      </w:pPr>
+      <w:r>
+        <w:rPr>
+          <w:u w:val="single"/>
+        </w:rPr>
+        <w:t xml:space="preserve">Dépendances </w:t>
+      </w:r>
+      <w:r>
+        <w:rPr>
+          <w:u w:val="single"/>
+        </w:rPr>
+        <w:t>fonctionnelles compos</w:t>
+      </w:r>
+      <w:r>
+        <w:rPr>
+          <w:u w:val="single"/>
+        </w:rPr>
+        <w:t>é</w:t>
+      </w:r>
+      <w:r>
+        <w:rPr>
+          <w:u w:val="single"/>
+        </w:rPr>
+        <w:t>es :</w:t>
+      </w:r>
+    </w:p>
+    <w:p>
+      <w:pPr>
+        <w:rPr>
+          <w:lang w:val="en-US"/>
+        </w:rPr>
+      </w:pPr>
+      <w:r>
+        <w:rPr>
+          <w:lang w:val="en-US"/>
+        </w:rPr>
+        <w:t>Test_</w:t>
+      </w:r>
+      <w:r>
+        <w:rPr>
+          <w:lang w:val="en-US"/>
+        </w:rPr>
+        <w:t>type_</w:t>
+      </w:r>
+      <w:r>
+        <w:rPr>
+          <w:lang w:val="en-US"/>
+        </w:rPr>
+        <w:t xml:space="preserve">code, </w:t>
+      </w:r>
+      <w:r>
+        <w:rPr>
+          <w:lang w:val="en-US"/>
+        </w:rPr>
+        <w:t xml:space="preserve">Materiel_code, </w:t>
+      </w:r>
+      <w:r>
+        <w:rPr>
+          <w:lang w:val="en-US"/>
+        </w:rPr>
+        <w:t>Test_date</w:t>
+      </w:r>
+      <w:r>
+        <w:rPr>
+          <w:lang w:val="en-US"/>
+        </w:rPr>
+        <w:t xml:space="preserve"> </w:t>
+      </w:r>
+      <w:r>
+        <w:rPr>
+          <w:lang w:val="en-US"/>
+        </w:rPr>
+        <w:sym w:font="Wingdings" w:char="F0E0"/>
+      </w:r>
+      <w:r>
+        <w:rPr>
+          <w:lang w:val="en-US"/>
+        </w:rPr>
+        <w:t xml:space="preserve"> Test_resultat</w:t>
+      </w:r>
+    </w:p>
+    <w:p>
+      <w:pPr>
+        <w:rPr>
+          <w:lang w:val="en-US"/>
+        </w:rPr>
+      </w:pPr>
+    </w:p>
+    <w:p>
+      <w:pPr>
+        <w:rPr>
+          <w:color w:val="365F91" w:themeColor="accent1" w:themeShade="BF"/>
+          <w:sz w:val="36"/>
+          <w:szCs w:val="36"/>
+          <w:u w:val="single"/>
+        </w:rPr>
+      </w:pPr>
+      <w:r>
+        <w:rPr>
+          <w:color w:val="365F91" w:themeColor="accent1" w:themeShade="BF"/>
+          <w:sz w:val="36"/>
+          <w:szCs w:val="36"/>
+          <w:u w:val="single"/>
+        </w:rPr>
         <w:t>MODELE CONCEPTUEL DES DONNEES :</w:t>
       </w:r>
     </w:p>
-    <w:p/>
+    <w:p>
+      <w:r>
+        <w:rPr>
+          <w:noProof/>
+        </w:rPr>
+        <w:drawing>
+          <wp:inline distT="0" distB="0" distL="0" distR="0" wp14:anchorId="0EE81FE7" wp14:editId="50A154AB">
+            <wp:extent cx="5760720" cy="841375"/>
+            <wp:effectExtent l="0" t="0" r="0" b="0"/>
+            <wp:docPr id="1" name="Image 1"/>
+            <wp:cNvGraphicFramePr>
+              <a:graphicFrameLocks xmlns:a="http://schemas.openxmlformats.org/drawingml/2006/main" noChangeAspect="1"/>
+            </wp:cNvGraphicFramePr>
+            <a:graphic xmlns:a="http://schemas.openxmlformats.org/drawingml/2006/main">
+              <a:graphicData uri="http://schemas.openxmlformats.org/drawingml/2006/picture">
+                <pic:pic xmlns:pic="http://schemas.openxmlformats.org/drawingml/2006/picture">
+                  <pic:nvPicPr>
+                    <pic:cNvPr id="1" name=""/>
+                    <pic:cNvPicPr/>
+                  </pic:nvPicPr>
+                  <pic:blipFill>
+                    <a:blip r:embed="rId4"/>
+                    <a:stretch>
+                      <a:fillRect/>
+                    </a:stretch>
+                  </pic:blipFill>
+                  <pic:spPr>
+                    <a:xfrm>
+                      <a:off x="0" y="0"/>
+                      <a:ext cx="5760720" cy="841375"/>
+                    </a:xfrm>
+                    <a:prstGeom prst="rect">
+                      <a:avLst/>
+                    </a:prstGeom>
+                  </pic:spPr>
+                </pic:pic>
+              </a:graphicData>
+            </a:graphic>
+          </wp:inline>
+        </w:drawing>
+      </w:r>
+    </w:p>
     <w:sectPr>
       <w:pgSz w:w="11906" w:h="16838"/>
       <w:pgMar w:top="1417" w:right="1417" w:bottom="1417" w:left="1417" w:header="708" w:footer="708" w:gutter="0"/>

</xml_diff>